<commit_message>
Updated initial models and data dictionary
</commit_message>
<xml_diff>
--- a/Data_Dictionary.docx
+++ b/Data_Dictionary.docx
@@ -1595,24 +1595,41 @@
             <w:cnfStyle w:val="001000000000" w:firstRow="0" w:lastRow="0" w:firstColumn="1" w:lastColumn="0" w:oddVBand="0" w:evenVBand="0" w:oddHBand="0" w:evenHBand="0" w:firstRowFirstColumn="0" w:firstRowLastColumn="0" w:lastRowFirstColumn="0" w:lastRowLastColumn="0"/>
             <w:tcW w:w="4675" w:type="dxa"/>
           </w:tcPr>
-          <w:p/>
-        </w:tc>
-        <w:tc>
-          <w:tcPr>
-            <w:tcW w:w="4675" w:type="dxa"/>
-          </w:tcPr>
-          <w:p>
-            <w:pPr>
-              <w:cnfStyle w:val="000000000000" w:firstRow="0" w:lastRow="0" w:firstColumn="0" w:lastColumn="0" w:oddVBand="0" w:evenVBand="0" w:oddHBand="0" w:evenHBand="0" w:firstRowFirstColumn="0" w:firstRowLastColumn="0" w:lastRowFirstColumn="0" w:lastRowLastColumn="0"/>
-              <w:rPr>
-                <w:rFonts w:ascii="Source Sans Pro" w:eastAsia="Times New Roman" w:hAnsi="Source Sans Pro" w:cs="Times New Roman"/>
-                <w:color w:val="000000"/>
-                <w:kern w:val="0"/>
-                <w:sz w:val="23"/>
-                <w:szCs w:val="23"/>
-                <w14:ligatures w14:val="none"/>
-              </w:rPr>
-            </w:pPr>
+          <w:p>
+            <w:proofErr w:type="spellStart"/>
+            <w:r>
+              <w:t>Score_Ovr_MORT</w:t>
+            </w:r>
+            <w:proofErr w:type="spellEnd"/>
+          </w:p>
+        </w:tc>
+        <w:tc>
+          <w:tcPr>
+            <w:tcW w:w="4675" w:type="dxa"/>
+          </w:tcPr>
+          <w:p>
+            <w:pPr>
+              <w:cnfStyle w:val="000000000000" w:firstRow="0" w:lastRow="0" w:firstColumn="0" w:lastColumn="0" w:oddVBand="0" w:evenVBand="0" w:oddHBand="0" w:evenHBand="0" w:firstRowFirstColumn="0" w:firstRowLastColumn="0" w:lastRowFirstColumn="0" w:lastRowLastColumn="0"/>
+              <w:rPr>
+                <w:rFonts w:ascii="Source Sans Pro" w:eastAsia="Times New Roman" w:hAnsi="Source Sans Pro" w:cs="Times New Roman"/>
+                <w:color w:val="000000"/>
+                <w:kern w:val="0"/>
+                <w:sz w:val="23"/>
+                <w:szCs w:val="23"/>
+                <w14:ligatures w14:val="none"/>
+              </w:rPr>
+            </w:pPr>
+            <w:r>
+              <w:rPr>
+                <w:rFonts w:ascii="Source Sans Pro" w:eastAsia="Times New Roman" w:hAnsi="Source Sans Pro" w:cs="Times New Roman"/>
+                <w:color w:val="000000"/>
+                <w:kern w:val="0"/>
+                <w:sz w:val="23"/>
+                <w:szCs w:val="23"/>
+                <w14:ligatures w14:val="none"/>
+              </w:rPr>
+              <w:t xml:space="preserve">Summary measure (row-wise mean) of Score_MORT_30_AMI, Score_MORT_30_COPD, Score_MORT_30_HF, Score_MORT_30_PN, and Score_MORT_30_STK. </w:t>
+            </w:r>
           </w:p>
         </w:tc>
       </w:tr>

</xml_diff>